<commit_message>
arreglo de mapas segun nivel
</commit_message>
<xml_diff>
--- a/RETO_PROGRAMACION.docx
+++ b/RETO_PROGRAMACION.docx
@@ -131,86 +131,83 @@
           <w:numId w:val="1"/>
         </w:numPr>
         <w:rPr>
-          <w:highlight w:val="yellow"/>
-        </w:rPr>
-      </w:pPr>
-      <w:r>
-        <w:rPr>
-          <w:highlight w:val="yellow"/>
+          <w:highlight w:val="green"/>
+        </w:rPr>
+      </w:pPr>
+      <w:r>
+        <w:rPr>
+          <w:highlight w:val="green"/>
         </w:rPr>
         <w:t>Se debe capturar un avatar para los jugadores.</w:t>
       </w:r>
       <w:r>
         <w:rPr>
-          <w:highlight w:val="yellow"/>
-        </w:rPr>
-        <w:t xml:space="preserve"> (falta imagen)</w:t>
+          <w:highlight w:val="green"/>
+        </w:rPr>
+        <w:t xml:space="preserve"> </w:t>
+      </w:r>
+    </w:p>
+    <w:p>
+      <w:pPr>
+        <w:pStyle w:val="Prrafodelista"/>
+        <w:numPr>
+          <w:ilvl w:val="0"/>
+          <w:numId w:val="1"/>
+        </w:numPr>
+      </w:pPr>
+      <w:r>
+        <w:rPr>
+          <w:highlight w:val="green"/>
+        </w:rPr>
+        <w:t xml:space="preserve">Cuando el usuario ingrese debe verse el </w:t>
+      </w:r>
+      <w:r>
+        <w:rPr>
+          <w:highlight w:val="green"/>
+        </w:rPr>
+        <w:t>username</w:t>
+      </w:r>
+      <w:r>
+        <w:rPr>
+          <w:highlight w:val="green"/>
+        </w:rPr>
+        <w:t xml:space="preserve"> del jugador</w:t>
+      </w:r>
+      <w:r>
+        <w:rPr>
+          <w:highlight w:val="green"/>
+        </w:rPr>
+        <w:t>, el nivel (en una imagen)</w:t>
+      </w:r>
+      <w:r>
+        <w:rPr>
+          <w:highlight w:val="green"/>
+        </w:rPr>
+        <w:t>,</w:t>
+      </w:r>
+      <w:r>
+        <w:t xml:space="preserve"> </w:t>
+      </w:r>
+      <w:r>
+        <w:rPr>
+          <w:highlight w:val="green"/>
+        </w:rPr>
+        <w:t>cantidad de puntos</w:t>
+      </w:r>
+      <w:r>
+        <w:t xml:space="preserve"> </w:t>
+      </w:r>
+      <w:r>
+        <w:rPr>
+          <w:highlight w:val="yellow"/>
+        </w:rPr>
+        <w:t>y el mundo en el que se encuentra</w:t>
+      </w:r>
+      <w:r>
+        <w:t>.</w:t>
       </w:r>
       <w:bookmarkStart w:id="0" w:name="_GoBack"/>
       <w:bookmarkEnd w:id="0"/>
-    </w:p>
-    <w:p>
-      <w:pPr>
-        <w:pStyle w:val="Prrafodelista"/>
-        <w:numPr>
-          <w:ilvl w:val="0"/>
-          <w:numId w:val="1"/>
-        </w:numPr>
-      </w:pPr>
-      <w:r>
-        <w:rPr>
-          <w:highlight w:val="green"/>
-        </w:rPr>
-        <w:t xml:space="preserve">Cuando el usuario ingrese debe verse el </w:t>
-      </w:r>
-      <w:r>
-        <w:rPr>
-          <w:highlight w:val="green"/>
-        </w:rPr>
-        <w:t>username</w:t>
-      </w:r>
-      <w:r>
-        <w:rPr>
-          <w:highlight w:val="green"/>
-        </w:rPr>
-        <w:t xml:space="preserve"> del jugador</w:t>
-      </w:r>
-      <w:r>
-        <w:rPr>
-          <w:highlight w:val="green"/>
-        </w:rPr>
-        <w:t>, el nivel (en una imagen)</w:t>
-      </w:r>
-      <w:r>
-        <w:rPr>
-          <w:highlight w:val="green"/>
-        </w:rPr>
-        <w:t>,</w:t>
-      </w:r>
-      <w:r>
-        <w:t xml:space="preserve"> </w:t>
-      </w:r>
-      <w:r>
-        <w:rPr>
-          <w:highlight w:val="green"/>
-        </w:rPr>
-        <w:t>cantidad de puntos</w:t>
-      </w:r>
-      <w:r>
-        <w:t xml:space="preserve"> </w:t>
-      </w:r>
-      <w:r>
-        <w:rPr>
-          <w:highlight w:val="yellow"/>
-        </w:rPr>
-        <w:t>y el mundo en el que se encuentra</w:t>
-      </w:r>
-      <w:r>
-        <w:t>.</w:t>
-      </w:r>
-      <w:r>
-        <w:t xml:space="preserve"> (falta imagen)</w:t>
-      </w:r>
     </w:p>
     <w:p>
       <w:pPr>

</xml_diff>